<commit_message>
Update Project Proposal Template.docx
The binary file `Project Proposal Template.docx` has been updated. Specific changes are not visible in the diff, but the modifications may include edits to text, formatting, or embedded elements.
</commit_message>
<xml_diff>
--- a/Project Proposal Template.docx
+++ b/Project Proposal Template.docx
@@ -384,26 +384,6 @@
         </w:rPr>
         <w:t>Obstacles:</w:t>
       </w:r>
-      <w:r>
-        <w:rPr>
-          <w:rStyle w:val="Strong"/>
-        </w:rPr>
-        <w:t xml:space="preserve">             </w:t>
-      </w:r>
-      <w:r>
-        <w:rPr>
-          <w:rStyle w:val="Strong"/>
-          <w:color w:val="E5B8B7" w:themeColor="accent2" w:themeTint="66"/>
-          <w14:textOutline w14:w="11112" w14:cap="flat" w14:cmpd="sng" w14:algn="ctr">
-            <w14:solidFill>
-              <w14:schemeClr w14:val="accent2"/>
-            </w14:solidFill>
-            <w14:prstDash w14:val="solid"/>
-            <w14:round/>
-          </w14:textOutline>
-        </w:rPr>
-        <w:t>Remove 2 obstacles (least appealing)</w:t>
-      </w:r>
     </w:p>
     <w:p>
       <w:pPr>
@@ -414,31 +394,7 @@
         </w:numPr>
       </w:pPr>
       <w:r>
-        <w:t>Lollipop obstacle</w:t>
-      </w:r>
-    </w:p>
-    <w:p>
-      <w:pPr>
-        <w:pStyle w:val="NormalWeb"/>
-        <w:numPr>
-          <w:ilvl w:val="1"/>
-          <w:numId w:val="2"/>
-        </w:numPr>
-      </w:pPr>
-      <w:r>
         <w:t>Rolling donut obstacle</w:t>
-      </w:r>
-    </w:p>
-    <w:p>
-      <w:pPr>
-        <w:pStyle w:val="NormalWeb"/>
-        <w:numPr>
-          <w:ilvl w:val="1"/>
-          <w:numId w:val="2"/>
-        </w:numPr>
-      </w:pPr>
-      <w:r>
-        <w:t>Marshmallow block</w:t>
       </w:r>
     </w:p>
     <w:p>
@@ -1071,7 +1027,6 @@
           <w:sz w:val="24"/>
           <w:szCs w:val="24"/>
         </w:rPr>
-        <w:lastRenderedPageBreak/>
         <w:t>A first person point of view will be implemented. The camera is the player’s eye.</w:t>
       </w:r>
     </w:p>
@@ -1092,6 +1047,7 @@
           <w:sz w:val="24"/>
           <w:szCs w:val="24"/>
         </w:rPr>
+        <w:lastRenderedPageBreak/>
         <w:t>A third person point of view will be implemented. The camera is behind and slightly above the player (the upper part of the player is visible to the camera).</w:t>
       </w:r>
     </w:p>
@@ -2241,7 +2197,6 @@
           <w:sz w:val="24"/>
           <w:szCs w:val="24"/>
         </w:rPr>
-        <w:lastRenderedPageBreak/>
         <w:t>There is a light source that changes its color intensity</w:t>
       </w:r>
       <w:r>
@@ -2269,6 +2224,7 @@
           <w:b w:val="0"/>
           <w:bCs w:val="0"/>
         </w:rPr>
+        <w:lastRenderedPageBreak/>
         <w:t xml:space="preserve">1. Candy Kingdom (Level 1) – Sunlight </w:t>
       </w:r>
     </w:p>

</xml_diff>